<commit_message>
Alterações no arquivo "Dicionário.docx".
</commit_message>
<xml_diff>
--- a/Dicionário.docx
+++ b/Dicionário.docx
@@ -35,6 +35,7 @@
         <w:t>Itens em vermelho não serão implementados.</w:t>
       </w:r>
     </w:p>
+    <w:p/>
     <w:p/>
     <w:p>
       <w:pPr>
@@ -280,7 +281,7 @@
               <w:ind w:firstLine="0"/>
             </w:pPr>
             <w:r>
-              <w:t>Histórico</w:t>
+              <w:t>Eventos Registrados</w:t>
             </w:r>
           </w:p>
         </w:tc>
@@ -348,7 +349,7 @@
               </w:rPr>
             </w:pPr>
             <w:r>
-              <w:t>Perfil</w:t>
+              <w:t>Função</w:t>
             </w:r>
           </w:p>
         </w:tc>
@@ -429,7 +430,13 @@
               </w:rPr>
             </w:pPr>
             <w:r>
-              <w:t xml:space="preserve">Perfil com poderes gerenciais dentro de </w:t>
+              <w:t>Função</w:t>
+            </w:r>
+            <w:r>
+              <w:t xml:space="preserve"> </w:t>
+            </w:r>
+            <w:r>
+              <w:t xml:space="preserve">com poderes gerenciais dentro de </w:t>
             </w:r>
             <w:r>
               <w:t>seu departamento</w:t>
@@ -501,22 +508,32 @@
               </w:rPr>
             </w:pPr>
             <w:r>
-              <w:t xml:space="preserve">Perfil com poderes para realizar todas as ações necessárias ao atendimento de uma demanda. Todo </w:t>
+              <w:t>Função</w:t>
+            </w:r>
+            <w:r>
+              <w:t xml:space="preserve"> </w:t>
+            </w:r>
+            <w:r>
+              <w:t xml:space="preserve">com poderes para realizar todas as ações necessárias ao atendimento de uma demanda. Todo </w:t>
             </w:r>
             <w:r>
               <w:t>usuário</w:t>
             </w:r>
             <w:r>
-              <w:t xml:space="preserve"> que tenha sido designado como solucionador ou que possua uma demanda sob sua responsabilidade deve ser um solucionador.</w:t>
+              <w:t xml:space="preserve"> que tenha sido </w:t>
+            </w:r>
+            <w:r>
+              <w:t>definido</w:t>
+            </w:r>
+            <w:r>
+              <w:t xml:space="preserve"> como solucionador ou que possua uma demanda sob sua responsabilidade deve ser um solucionador.</w:t>
             </w:r>
             <w:r>
               <w:t xml:space="preserve"> Seus poderes se limitam às suas demandas e </w:t>
             </w:r>
-            <w:proofErr w:type="gramStart"/>
-            <w:r>
-              <w:t>à</w:t>
-            </w:r>
-            <w:proofErr w:type="gramEnd"/>
+            <w:r>
+              <w:t>a</w:t>
+            </w:r>
             <w:r>
               <w:t xml:space="preserve"> </w:t>
             </w:r>
@@ -569,7 +586,13 @@
               </w:rPr>
             </w:pPr>
             <w:r>
-              <w:t xml:space="preserve">Perfil com poderes apenas para abrir, listar e </w:t>
+              <w:t>Função</w:t>
+            </w:r>
+            <w:r>
+              <w:t xml:space="preserve"> </w:t>
+            </w:r>
+            <w:r>
+              <w:t xml:space="preserve">com poderes apenas para abrir, listar e </w:t>
             </w:r>
             <w:r>
               <w:t>detalhar</w:t>
@@ -701,10 +724,13 @@
     <w:p>
       <w:pPr>
         <w:rPr>
-          <w:rFonts w:ascii="Open Sans" w:hAnsi="Open Sans" w:cs="Open Sans"/>
-          <w:color w:val="000000"/>
-          <w:sz w:val="21"/>
-          <w:szCs w:val="21"/>
+          <w:shd w:val="clear" w:color="auto" w:fill="FFFFFF"/>
+        </w:rPr>
+      </w:pPr>
+    </w:p>
+    <w:p>
+      <w:pPr>
+        <w:rPr>
           <w:shd w:val="clear" w:color="auto" w:fill="FFFFFF"/>
         </w:rPr>
       </w:pPr>
@@ -736,8 +762,8 @@
       </w:tblPr>
       <w:tblGrid>
         <w:gridCol w:w="2263"/>
-        <w:gridCol w:w="6237"/>
-        <w:gridCol w:w="2036"/>
+        <w:gridCol w:w="6096"/>
+        <w:gridCol w:w="2177"/>
       </w:tblGrid>
       <w:tr>
         <w:trPr>
@@ -768,7 +794,7 @@
         </w:tc>
         <w:tc>
           <w:tcPr>
-            <w:tcW w:w="6237" w:type="dxa"/>
+            <w:tcW w:w="6096" w:type="dxa"/>
             <w:vAlign w:val="center"/>
           </w:tcPr>
           <w:p>
@@ -791,7 +817,7 @@
         </w:tc>
         <w:tc>
           <w:tcPr>
-            <w:tcW w:w="2036" w:type="dxa"/>
+            <w:tcW w:w="2177" w:type="dxa"/>
             <w:vAlign w:val="center"/>
           </w:tcPr>
           <w:p>
@@ -808,7 +834,21 @@
                 <w:b/>
                 <w:bCs/>
               </w:rPr>
-              <w:t>Perfil Necessário</w:t>
+              <w:t>Função</w:t>
+            </w:r>
+            <w:r>
+              <w:rPr>
+                <w:b/>
+                <w:bCs/>
+              </w:rPr>
+              <w:t xml:space="preserve"> Necessári</w:t>
+            </w:r>
+            <w:r>
+              <w:rPr>
+                <w:b/>
+                <w:bCs/>
+              </w:rPr>
+              <w:t>a</w:t>
             </w:r>
           </w:p>
         </w:tc>
@@ -827,21 +867,36 @@
               <w:ind w:firstLine="0"/>
             </w:pPr>
             <w:r>
-              <w:t>Designar Gestor</w:t>
-            </w:r>
-          </w:p>
-        </w:tc>
-        <w:tc>
-          <w:tcPr>
-            <w:tcW w:w="6237" w:type="dxa"/>
-            <w:vAlign w:val="center"/>
-          </w:tcPr>
-          <w:p>
-            <w:pPr>
-              <w:ind w:firstLine="0"/>
-            </w:pPr>
-            <w:r>
-              <w:t xml:space="preserve">Atribuir o perfil de </w:t>
+              <w:t>Definir</w:t>
+            </w:r>
+            <w:r>
+              <w:t xml:space="preserve"> Gestor</w:t>
+            </w:r>
+          </w:p>
+        </w:tc>
+        <w:tc>
+          <w:tcPr>
+            <w:tcW w:w="6096" w:type="dxa"/>
+            <w:vAlign w:val="center"/>
+          </w:tcPr>
+          <w:p>
+            <w:pPr>
+              <w:ind w:firstLine="0"/>
+            </w:pPr>
+            <w:r>
+              <w:t xml:space="preserve">Atribuir </w:t>
+            </w:r>
+            <w:r>
+              <w:t>a</w:t>
+            </w:r>
+            <w:r>
+              <w:t xml:space="preserve"> </w:t>
+            </w:r>
+            <w:r>
+              <w:t>função</w:t>
+            </w:r>
+            <w:r>
+              <w:t xml:space="preserve"> de </w:t>
             </w:r>
             <w:r>
               <w:t>“</w:t>
@@ -874,7 +929,7 @@
         </w:tc>
         <w:tc>
           <w:tcPr>
-            <w:tcW w:w="2036" w:type="dxa"/>
+            <w:tcW w:w="2177" w:type="dxa"/>
             <w:vAlign w:val="center"/>
           </w:tcPr>
           <w:p>
@@ -914,7 +969,7 @@
         </w:tc>
         <w:tc>
           <w:tcPr>
-            <w:tcW w:w="6237" w:type="dxa"/>
+            <w:tcW w:w="6096" w:type="dxa"/>
             <w:vAlign w:val="center"/>
           </w:tcPr>
           <w:p>
@@ -931,7 +986,7 @@
         </w:tc>
         <w:tc>
           <w:tcPr>
-            <w:tcW w:w="2036" w:type="dxa"/>
+            <w:tcW w:w="2177" w:type="dxa"/>
             <w:vAlign w:val="center"/>
           </w:tcPr>
           <w:p>
@@ -972,7 +1027,7 @@
         </w:tc>
         <w:tc>
           <w:tcPr>
-            <w:tcW w:w="6237" w:type="dxa"/>
+            <w:tcW w:w="6096" w:type="dxa"/>
             <w:vAlign w:val="center"/>
           </w:tcPr>
           <w:p>
@@ -989,7 +1044,7 @@
         </w:tc>
         <w:tc>
           <w:tcPr>
-            <w:tcW w:w="2036" w:type="dxa"/>
+            <w:tcW w:w="2177" w:type="dxa"/>
             <w:vAlign w:val="center"/>
           </w:tcPr>
           <w:p>
@@ -1023,21 +1078,36 @@
               </w:rPr>
             </w:pPr>
             <w:r>
-              <w:t>Designar Solucionador</w:t>
-            </w:r>
-          </w:p>
-        </w:tc>
-        <w:tc>
-          <w:tcPr>
-            <w:tcW w:w="6237" w:type="dxa"/>
-            <w:vAlign w:val="center"/>
-          </w:tcPr>
-          <w:p>
-            <w:pPr>
-              <w:ind w:firstLine="0"/>
-            </w:pPr>
-            <w:r>
-              <w:t xml:space="preserve">Atribuir o perfil de </w:t>
+              <w:t>Definir</w:t>
+            </w:r>
+            <w:r>
+              <w:t xml:space="preserve"> Solucionador</w:t>
+            </w:r>
+          </w:p>
+        </w:tc>
+        <w:tc>
+          <w:tcPr>
+            <w:tcW w:w="6096" w:type="dxa"/>
+            <w:vAlign w:val="center"/>
+          </w:tcPr>
+          <w:p>
+            <w:pPr>
+              <w:ind w:firstLine="0"/>
+            </w:pPr>
+            <w:r>
+              <w:t xml:space="preserve">Atribuir </w:t>
+            </w:r>
+            <w:r>
+              <w:t>a</w:t>
+            </w:r>
+            <w:r>
+              <w:t xml:space="preserve"> </w:t>
+            </w:r>
+            <w:r>
+              <w:t>função</w:t>
+            </w:r>
+            <w:r>
+              <w:t xml:space="preserve"> de </w:t>
             </w:r>
             <w:r>
               <w:t>“</w:t>
@@ -1070,7 +1140,7 @@
         </w:tc>
         <w:tc>
           <w:tcPr>
-            <w:tcW w:w="2036" w:type="dxa"/>
+            <w:tcW w:w="2177" w:type="dxa"/>
             <w:vAlign w:val="center"/>
           </w:tcPr>
           <w:p>
@@ -1110,7 +1180,7 @@
         </w:tc>
         <w:tc>
           <w:tcPr>
-            <w:tcW w:w="6237" w:type="dxa"/>
+            <w:tcW w:w="6096" w:type="dxa"/>
             <w:vAlign w:val="center"/>
           </w:tcPr>
           <w:p>
@@ -1127,7 +1197,7 @@
         </w:tc>
         <w:tc>
           <w:tcPr>
-            <w:tcW w:w="2036" w:type="dxa"/>
+            <w:tcW w:w="2177" w:type="dxa"/>
             <w:vAlign w:val="center"/>
           </w:tcPr>
           <w:p>
@@ -1147,7 +1217,7 @@
         </w:trPr>
         <w:tc>
           <w:tcPr>
-            <w:tcW w:w="8500" w:type="dxa"/>
+            <w:tcW w:w="8359" w:type="dxa"/>
             <w:gridSpan w:val="2"/>
             <w:vAlign w:val="center"/>
           </w:tcPr>
@@ -1162,7 +1232,7 @@
         </w:tc>
         <w:tc>
           <w:tcPr>
-            <w:tcW w:w="2036" w:type="dxa"/>
+            <w:tcW w:w="2177" w:type="dxa"/>
             <w:vAlign w:val="center"/>
           </w:tcPr>
           <w:p>
@@ -1182,7 +1252,7 @@
         </w:trPr>
         <w:tc>
           <w:tcPr>
-            <w:tcW w:w="8500" w:type="dxa"/>
+            <w:tcW w:w="8359" w:type="dxa"/>
             <w:gridSpan w:val="2"/>
             <w:vAlign w:val="center"/>
           </w:tcPr>
@@ -1197,7 +1267,7 @@
         </w:tc>
         <w:tc>
           <w:tcPr>
-            <w:tcW w:w="2036" w:type="dxa"/>
+            <w:tcW w:w="2177" w:type="dxa"/>
             <w:vAlign w:val="center"/>
           </w:tcPr>
           <w:p>
@@ -1217,7 +1287,7 @@
         </w:trPr>
         <w:tc>
           <w:tcPr>
-            <w:tcW w:w="8500" w:type="dxa"/>
+            <w:tcW w:w="8359" w:type="dxa"/>
             <w:gridSpan w:val="2"/>
             <w:vAlign w:val="center"/>
           </w:tcPr>
@@ -1228,11 +1298,20 @@
             <w:r>
               <w:t>Listar Demandas do Solucionador</w:t>
             </w:r>
-          </w:p>
-        </w:tc>
-        <w:tc>
-          <w:tcPr>
-            <w:tcW w:w="2036" w:type="dxa"/>
+            <w:r>
+              <w:t xml:space="preserve"> (</w:t>
+            </w:r>
+            <w:r>
+              <w:t>Fila do Solucionador</w:t>
+            </w:r>
+            <w:r>
+              <w:t>)</w:t>
+            </w:r>
+          </w:p>
+        </w:tc>
+        <w:tc>
+          <w:tcPr>
+            <w:tcW w:w="2177" w:type="dxa"/>
             <w:vAlign w:val="center"/>
           </w:tcPr>
           <w:p>
@@ -1252,7 +1331,7 @@
         </w:trPr>
         <w:tc>
           <w:tcPr>
-            <w:tcW w:w="8500" w:type="dxa"/>
+            <w:tcW w:w="8359" w:type="dxa"/>
             <w:gridSpan w:val="2"/>
             <w:vAlign w:val="center"/>
           </w:tcPr>
@@ -1263,11 +1342,20 @@
             <w:r>
               <w:t>Listar Demandas do Departamento Solucionador</w:t>
             </w:r>
-          </w:p>
-        </w:tc>
-        <w:tc>
-          <w:tcPr>
-            <w:tcW w:w="2036" w:type="dxa"/>
+            <w:r>
+              <w:t xml:space="preserve"> (</w:t>
+            </w:r>
+            <w:r>
+              <w:t>Fila do Departamento</w:t>
+            </w:r>
+            <w:r>
+              <w:t>)</w:t>
+            </w:r>
+          </w:p>
+        </w:tc>
+        <w:tc>
+          <w:tcPr>
+            <w:tcW w:w="2177" w:type="dxa"/>
             <w:vAlign w:val="center"/>
           </w:tcPr>
           <w:p>
@@ -1304,7 +1392,7 @@
         </w:tc>
         <w:tc>
           <w:tcPr>
-            <w:tcW w:w="6237" w:type="dxa"/>
+            <w:tcW w:w="6096" w:type="dxa"/>
             <w:vAlign w:val="center"/>
           </w:tcPr>
           <w:p>
@@ -1321,7 +1409,7 @@
         </w:tc>
         <w:tc>
           <w:tcPr>
-            <w:tcW w:w="2036" w:type="dxa"/>
+            <w:tcW w:w="2177" w:type="dxa"/>
             <w:vAlign w:val="center"/>
           </w:tcPr>
           <w:p>
@@ -1358,7 +1446,7 @@
         </w:tc>
         <w:tc>
           <w:tcPr>
-            <w:tcW w:w="6237" w:type="dxa"/>
+            <w:tcW w:w="6096" w:type="dxa"/>
             <w:vAlign w:val="center"/>
           </w:tcPr>
           <w:p>
@@ -1390,7 +1478,7 @@
         </w:tc>
         <w:tc>
           <w:tcPr>
-            <w:tcW w:w="2036" w:type="dxa"/>
+            <w:tcW w:w="2177" w:type="dxa"/>
             <w:vAlign w:val="center"/>
           </w:tcPr>
           <w:p>
@@ -1427,7 +1515,7 @@
         </w:tc>
         <w:tc>
           <w:tcPr>
-            <w:tcW w:w="6237" w:type="dxa"/>
+            <w:tcW w:w="6096" w:type="dxa"/>
             <w:vAlign w:val="center"/>
           </w:tcPr>
           <w:p>
@@ -1453,7 +1541,7 @@
         </w:tc>
         <w:tc>
           <w:tcPr>
-            <w:tcW w:w="2036" w:type="dxa"/>
+            <w:tcW w:w="2177" w:type="dxa"/>
             <w:vAlign w:val="center"/>
           </w:tcPr>
           <w:p>
@@ -1490,7 +1578,7 @@
         </w:tc>
         <w:tc>
           <w:tcPr>
-            <w:tcW w:w="6237" w:type="dxa"/>
+            <w:tcW w:w="6096" w:type="dxa"/>
             <w:vAlign w:val="center"/>
           </w:tcPr>
           <w:p>
@@ -1507,7 +1595,7 @@
         </w:tc>
         <w:tc>
           <w:tcPr>
-            <w:tcW w:w="2036" w:type="dxa"/>
+            <w:tcW w:w="2177" w:type="dxa"/>
             <w:vAlign w:val="center"/>
           </w:tcPr>
           <w:p>
@@ -1544,7 +1632,7 @@
         </w:tc>
         <w:tc>
           <w:tcPr>
-            <w:tcW w:w="6237" w:type="dxa"/>
+            <w:tcW w:w="6096" w:type="dxa"/>
             <w:vAlign w:val="center"/>
           </w:tcPr>
           <w:p>
@@ -1567,7 +1655,7 @@
         </w:tc>
         <w:tc>
           <w:tcPr>
-            <w:tcW w:w="2036" w:type="dxa"/>
+            <w:tcW w:w="2177" w:type="dxa"/>
             <w:vAlign w:val="center"/>
           </w:tcPr>
           <w:p>
@@ -1604,7 +1692,7 @@
         </w:tc>
         <w:tc>
           <w:tcPr>
-            <w:tcW w:w="6237" w:type="dxa"/>
+            <w:tcW w:w="6096" w:type="dxa"/>
             <w:vAlign w:val="center"/>
           </w:tcPr>
           <w:p>
@@ -1621,7 +1709,7 @@
         </w:tc>
         <w:tc>
           <w:tcPr>
-            <w:tcW w:w="2036" w:type="dxa"/>
+            <w:tcW w:w="2177" w:type="dxa"/>
             <w:vAlign w:val="center"/>
           </w:tcPr>
           <w:p>
@@ -1662,7 +1750,7 @@
         </w:tc>
         <w:tc>
           <w:tcPr>
-            <w:tcW w:w="6237" w:type="dxa"/>
+            <w:tcW w:w="6096" w:type="dxa"/>
             <w:vAlign w:val="center"/>
           </w:tcPr>
           <w:p>
@@ -1682,7 +1770,7 @@
         </w:tc>
         <w:tc>
           <w:tcPr>
-            <w:tcW w:w="2036" w:type="dxa"/>
+            <w:tcW w:w="2177" w:type="dxa"/>
             <w:vAlign w:val="center"/>
           </w:tcPr>
           <w:p>
@@ -1736,7 +1824,7 @@
         </w:tc>
         <w:tc>
           <w:tcPr>
-            <w:tcW w:w="6237" w:type="dxa"/>
+            <w:tcW w:w="6096" w:type="dxa"/>
             <w:vAlign w:val="center"/>
           </w:tcPr>
           <w:p>
@@ -1756,7 +1844,7 @@
         </w:tc>
         <w:tc>
           <w:tcPr>
-            <w:tcW w:w="2036" w:type="dxa"/>
+            <w:tcW w:w="2177" w:type="dxa"/>
             <w:vAlign w:val="center"/>
           </w:tcPr>
           <w:p>
@@ -1809,7 +1897,7 @@
         </w:tc>
         <w:tc>
           <w:tcPr>
-            <w:tcW w:w="6237" w:type="dxa"/>
+            <w:tcW w:w="6096" w:type="dxa"/>
             <w:vAlign w:val="center"/>
           </w:tcPr>
           <w:p>
@@ -1829,7 +1917,7 @@
         </w:tc>
         <w:tc>
           <w:tcPr>
-            <w:tcW w:w="2036" w:type="dxa"/>
+            <w:tcW w:w="2177" w:type="dxa"/>
             <w:vAlign w:val="center"/>
           </w:tcPr>
           <w:p>
@@ -1882,7 +1970,7 @@
         </w:tc>
         <w:tc>
           <w:tcPr>
-            <w:tcW w:w="6237" w:type="dxa"/>
+            <w:tcW w:w="6096" w:type="dxa"/>
             <w:vAlign w:val="center"/>
           </w:tcPr>
           <w:p>
@@ -1914,7 +2002,7 @@
         </w:tc>
         <w:tc>
           <w:tcPr>
-            <w:tcW w:w="2036" w:type="dxa"/>
+            <w:tcW w:w="2177" w:type="dxa"/>
             <w:vAlign w:val="center"/>
           </w:tcPr>
           <w:p>
@@ -1967,7 +2055,7 @@
         </w:tc>
         <w:tc>
           <w:tcPr>
-            <w:tcW w:w="6237" w:type="dxa"/>
+            <w:tcW w:w="6096" w:type="dxa"/>
             <w:vAlign w:val="center"/>
           </w:tcPr>
           <w:p>
@@ -1999,7 +2087,7 @@
         </w:tc>
         <w:tc>
           <w:tcPr>
-            <w:tcW w:w="2036" w:type="dxa"/>
+            <w:tcW w:w="2177" w:type="dxa"/>
             <w:vAlign w:val="center"/>
           </w:tcPr>
           <w:p>
@@ -2052,7 +2140,7 @@
         </w:tc>
         <w:tc>
           <w:tcPr>
-            <w:tcW w:w="6237" w:type="dxa"/>
+            <w:tcW w:w="6096" w:type="dxa"/>
             <w:vAlign w:val="center"/>
           </w:tcPr>
           <w:p>
@@ -2090,7 +2178,7 @@
         </w:tc>
         <w:tc>
           <w:tcPr>
-            <w:tcW w:w="2036" w:type="dxa"/>
+            <w:tcW w:w="2177" w:type="dxa"/>
             <w:vAlign w:val="center"/>
           </w:tcPr>
           <w:p>
@@ -2143,7 +2231,7 @@
         </w:tc>
         <w:tc>
           <w:tcPr>
-            <w:tcW w:w="6237" w:type="dxa"/>
+            <w:tcW w:w="6096" w:type="dxa"/>
             <w:vAlign w:val="center"/>
           </w:tcPr>
           <w:p>
@@ -2163,7 +2251,7 @@
         </w:tc>
         <w:tc>
           <w:tcPr>
-            <w:tcW w:w="2036" w:type="dxa"/>
+            <w:tcW w:w="2177" w:type="dxa"/>
             <w:vAlign w:val="center"/>
           </w:tcPr>
           <w:p>
@@ -2210,7 +2298,7 @@
         </w:tc>
         <w:tc>
           <w:tcPr>
-            <w:tcW w:w="6237" w:type="dxa"/>
+            <w:tcW w:w="6096" w:type="dxa"/>
             <w:vAlign w:val="center"/>
           </w:tcPr>
           <w:p>
@@ -2230,7 +2318,7 @@
         </w:tc>
         <w:tc>
           <w:tcPr>
-            <w:tcW w:w="2036" w:type="dxa"/>
+            <w:tcW w:w="2177" w:type="dxa"/>
             <w:vAlign w:val="center"/>
           </w:tcPr>
           <w:p>
@@ -2277,7 +2365,7 @@
         </w:tc>
         <w:tc>
           <w:tcPr>
-            <w:tcW w:w="6237" w:type="dxa"/>
+            <w:tcW w:w="6096" w:type="dxa"/>
             <w:vAlign w:val="center"/>
           </w:tcPr>
           <w:p>
@@ -2297,7 +2385,7 @@
         </w:tc>
         <w:tc>
           <w:tcPr>
-            <w:tcW w:w="2036" w:type="dxa"/>
+            <w:tcW w:w="2177" w:type="dxa"/>
             <w:vAlign w:val="center"/>
           </w:tcPr>
           <w:p>
@@ -2324,6 +2412,7 @@
         </w:tc>
       </w:tr>
     </w:tbl>
+    <w:p/>
     <w:p/>
     <w:p>
       <w:pPr>
@@ -2412,10 +2501,22 @@
               <w:ind w:firstLine="0"/>
             </w:pPr>
             <w:r>
-              <w:t xml:space="preserve">Identificar qual solucionador será o responsável pela demanda aberta, considerando quem são os usuários designados como solucionadores para a atividade em questão e, caso haja mais de um, quem está menos atarefado. </w:t>
-            </w:r>
-            <w:r>
-              <w:t>Caso não exista solucionador designado, a demanda aberta deve ser cadastrada com a situação “</w:t>
+              <w:t xml:space="preserve">Identificar qual solucionador será o responsável pela demanda aberta, considerando quem são os usuários </w:t>
+            </w:r>
+            <w:r>
+              <w:t>definidos</w:t>
+            </w:r>
+            <w:r>
+              <w:t xml:space="preserve"> como solucionadores para a atividade em questão e, caso haja mais de um, quem está menos atarefado. </w:t>
+            </w:r>
+            <w:r>
+              <w:t xml:space="preserve">Caso não exista solucionador </w:t>
+            </w:r>
+            <w:r>
+              <w:t>definido</w:t>
+            </w:r>
+            <w:r>
+              <w:t>, a demanda aberta deve ser cadastrada com a situação “</w:t>
             </w:r>
             <w:r>
               <w:t>Aguardando Distribuição</w:t>
@@ -2664,7 +2765,13 @@
               <w:t>do departamento</w:t>
             </w:r>
             <w:r>
-              <w:t xml:space="preserve"> | automática: novas demandas são distribuídas para os solucionadores designados para a atividade, caso existam).</w:t>
+              <w:t xml:space="preserve"> | automática: novas demandas são distribuídas para os solucionadores </w:t>
+            </w:r>
+            <w:r>
+              <w:t>definidos</w:t>
+            </w:r>
+            <w:r>
+              <w:t xml:space="preserve"> para a atividade, caso existam).</w:t>
             </w:r>
           </w:p>
         </w:tc>
@@ -2785,16 +2892,7 @@
       </w:tr>
     </w:tbl>
     <w:p/>
-    <w:p>
-      <w:pPr>
-        <w:pStyle w:val="Subttulo"/>
-      </w:pPr>
-    </w:p>
-    <w:p>
-      <w:pPr>
-        <w:pStyle w:val="Subttulo"/>
-      </w:pPr>
-    </w:p>
+    <w:p/>
     <w:p>
       <w:pPr>
         <w:pStyle w:val="Subttulo"/>
@@ -2956,6 +3054,7 @@
         </w:tc>
       </w:tr>
     </w:tbl>
+    <w:p/>
     <w:p/>
     <w:p>
       <w:pPr>
@@ -3470,7 +3569,6 @@
               <w:ind w:firstLine="0"/>
             </w:pPr>
             <w:r>
-              <w:lastRenderedPageBreak/>
               <w:t>Cancelada pelo Solicitante</w:t>
             </w:r>
           </w:p>
@@ -3511,6 +3609,7 @@
         <w:pStyle w:val="Subttulo"/>
       </w:pPr>
       <w:r>
+        <w:lastRenderedPageBreak/>
         <w:t>Dados da Demanda</w:t>
       </w:r>
     </w:p>
@@ -4037,6 +4136,7 @@
         </w:tc>
       </w:tr>
     </w:tbl>
+    <w:p/>
     <w:p/>
     <w:p>
       <w:pPr>

</xml_diff>

<commit_message>
Edição do arquivo "README.md" e do arquivo "Dicionário.docx".
</commit_message>
<xml_diff>
--- a/Dicionário.docx
+++ b/Dicionário.docx
@@ -32,10 +32,15 @@
         <w:t xml:space="preserve">Obs.: </w:t>
       </w:r>
       <w:r>
-        <w:t>Itens em vermelho não serão implementados.</w:t>
+        <w:t>Itens em vermelho não serão implementados</w:t>
+      </w:r>
+      <w:r>
+        <w:t xml:space="preserve"> na versão inicial</w:t>
+      </w:r>
+      <w:r>
+        <w:t>.</w:t>
       </w:r>
     </w:p>
-    <w:p/>
     <w:p/>
     <w:p>
       <w:pPr>
@@ -730,13 +735,6 @@
     </w:p>
     <w:p>
       <w:pPr>
-        <w:rPr>
-          <w:shd w:val="clear" w:color="auto" w:fill="FFFFFF"/>
-        </w:rPr>
-      </w:pPr>
-    </w:p>
-    <w:p>
-      <w:pPr>
         <w:pStyle w:val="Subttulo"/>
         <w:rPr>
           <w:shd w:val="clear" w:color="auto" w:fill="FFFFFF"/>
@@ -2413,7 +2411,6 @@
       </w:tr>
     </w:tbl>
     <w:p/>
-    <w:p/>
     <w:p>
       <w:pPr>
         <w:pStyle w:val="Subttulo"/>
@@ -2528,7 +2525,6 @@
         </w:tc>
       </w:tr>
     </w:tbl>
-    <w:p/>
     <w:p/>
     <w:p>
       <w:pPr>
@@ -2701,11 +2697,52 @@
               <w:ind w:firstLine="0"/>
             </w:pPr>
             <w:r>
+              <w:t>Departamento</w:t>
+            </w:r>
+            <w:r>
+              <w:t xml:space="preserve"> Responsável</w:t>
+            </w:r>
+          </w:p>
+        </w:tc>
+        <w:tc>
+          <w:tcPr>
+            <w:tcW w:w="8131" w:type="dxa"/>
+          </w:tcPr>
+          <w:p>
+            <w:pPr>
+              <w:ind w:firstLine="0"/>
+            </w:pPr>
+            <w:r>
+              <w:t>Departamento</w:t>
+            </w:r>
+            <w:r>
+              <w:t xml:space="preserve"> responsável pelas demandas abertas para a ativi</w:t>
+            </w:r>
+            <w:r>
+              <w:t>d</w:t>
+            </w:r>
+            <w:r>
+              <w:t>ade em questão.</w:t>
+            </w:r>
+          </w:p>
+        </w:tc>
+      </w:tr>
+      <w:tr>
+        <w:tc>
+          <w:tcPr>
+            <w:tcW w:w="2405" w:type="dxa"/>
+            <w:vAlign w:val="center"/>
+          </w:tcPr>
+          <w:p>
+            <w:pPr>
+              <w:ind w:firstLine="0"/>
+            </w:pPr>
+            <w:r>
               <w:lastRenderedPageBreak/>
-              <w:t>Departamento</w:t>
-            </w:r>
-            <w:r>
-              <w:t xml:space="preserve"> Responsável</w:t>
+              <w:t xml:space="preserve">Tipo de </w:t>
+            </w:r>
+            <w:r>
+              <w:t>Distribuição</w:t>
             </w:r>
           </w:p>
         </w:tc>
@@ -2718,16 +2755,19 @@
               <w:ind w:firstLine="0"/>
             </w:pPr>
             <w:r>
-              <w:t>Departamento</w:t>
-            </w:r>
-            <w:r>
-              <w:t xml:space="preserve"> responsável pelas demandas abertas para a ativi</w:t>
-            </w:r>
-            <w:r>
-              <w:t>d</w:t>
-            </w:r>
-            <w:r>
-              <w:t>ade em questão.</w:t>
+              <w:t xml:space="preserve">Indicador do tipo de distribuição de demandas (manual: novas demandas são direcionadas para a fila </w:t>
+            </w:r>
+            <w:r>
+              <w:t>do departamento</w:t>
+            </w:r>
+            <w:r>
+              <w:t xml:space="preserve"> | automática: novas demandas são distribuídas para os solucionadores </w:t>
+            </w:r>
+            <w:r>
+              <w:t>definidos</w:t>
+            </w:r>
+            <w:r>
+              <w:t xml:space="preserve"> para a atividade, caso existam).</w:t>
             </w:r>
           </w:p>
         </w:tc>
@@ -2743,10 +2783,7 @@
               <w:ind w:firstLine="0"/>
             </w:pPr>
             <w:r>
-              <w:t xml:space="preserve">Tipo de </w:t>
-            </w:r>
-            <w:r>
-              <w:t>Distribuição</w:t>
+              <w:t>Prioridade</w:t>
             </w:r>
           </w:p>
         </w:tc>
@@ -2759,19 +2796,7 @@
               <w:ind w:firstLine="0"/>
             </w:pPr>
             <w:r>
-              <w:t xml:space="preserve">Indicador do tipo de distribuição de demandas (manual: novas demandas são direcionadas para a fila </w:t>
-            </w:r>
-            <w:r>
-              <w:t>do departamento</w:t>
-            </w:r>
-            <w:r>
-              <w:t xml:space="preserve"> | automática: novas demandas são distribuídas para os solucionadores </w:t>
-            </w:r>
-            <w:r>
-              <w:t>definidos</w:t>
-            </w:r>
-            <w:r>
-              <w:t xml:space="preserve"> para a atividade, caso existam).</w:t>
+              <w:t>Crítica, Muito Alta, Alta, Média e Baixa.</w:t>
             </w:r>
           </w:p>
         </w:tc>
@@ -2785,9 +2810,27 @@
           <w:p>
             <w:pPr>
               <w:ind w:firstLine="0"/>
-            </w:pPr>
-            <w:r>
-              <w:t>Prioridade</w:t>
+              <w:rPr>
+                <w:color w:val="FF0000"/>
+              </w:rPr>
+            </w:pPr>
+            <w:r>
+              <w:rPr>
+                <w:color w:val="FF0000"/>
+              </w:rPr>
+              <w:t>Contagem d</w:t>
+            </w:r>
+            <w:r>
+              <w:rPr>
+                <w:color w:val="FF0000"/>
+              </w:rPr>
+              <w:t>e</w:t>
+            </w:r>
+            <w:r>
+              <w:rPr>
+                <w:color w:val="FF0000"/>
+              </w:rPr>
+              <w:t xml:space="preserve"> Prazo</w:t>
             </w:r>
           </w:p>
         </w:tc>
@@ -2798,9 +2841,15 @@
           <w:p>
             <w:pPr>
               <w:ind w:firstLine="0"/>
-            </w:pPr>
-            <w:r>
-              <w:t>Crítica, Muito Alta, Alta, Média e Baixa.</w:t>
+              <w:rPr>
+                <w:color w:val="FF0000"/>
+              </w:rPr>
+            </w:pPr>
+            <w:r>
+              <w:rPr>
+                <w:color w:val="FF0000"/>
+              </w:rPr>
+              <w:t>Indicador da forma de contagem do prazo. Pode ser dias corridos ou dias úteis (ignorando fins de semanas e feriados nacionais).</w:t>
             </w:r>
           </w:p>
         </w:tc>
@@ -2814,27 +2863,12 @@
           <w:p>
             <w:pPr>
               <w:ind w:firstLine="0"/>
-              <w:rPr>
-                <w:color w:val="FF0000"/>
-              </w:rPr>
-            </w:pPr>
-            <w:r>
-              <w:rPr>
-                <w:color w:val="FF0000"/>
-              </w:rPr>
-              <w:t>Contagem d</w:t>
-            </w:r>
-            <w:r>
-              <w:rPr>
-                <w:color w:val="FF0000"/>
-              </w:rPr>
-              <w:t>e</w:t>
-            </w:r>
-            <w:r>
-              <w:rPr>
-                <w:color w:val="FF0000"/>
-              </w:rPr>
-              <w:t xml:space="preserve"> Prazo</w:t>
+            </w:pPr>
+            <w:r>
+              <w:t>Prazo</w:t>
+            </w:r>
+            <w:r>
+              <w:t xml:space="preserve"> Estimado</w:t>
             </w:r>
           </w:p>
         </w:tc>
@@ -2845,44 +2879,6 @@
           <w:p>
             <w:pPr>
               <w:ind w:firstLine="0"/>
-              <w:rPr>
-                <w:color w:val="FF0000"/>
-              </w:rPr>
-            </w:pPr>
-            <w:r>
-              <w:rPr>
-                <w:color w:val="FF0000"/>
-              </w:rPr>
-              <w:t>Indicador da forma de contagem do prazo. Pode ser dias corridos ou dias úteis (ignorando fins de semanas e feriados nacionais).</w:t>
-            </w:r>
-          </w:p>
-        </w:tc>
-      </w:tr>
-      <w:tr>
-        <w:tc>
-          <w:tcPr>
-            <w:tcW w:w="2405" w:type="dxa"/>
-            <w:vAlign w:val="center"/>
-          </w:tcPr>
-          <w:p>
-            <w:pPr>
-              <w:ind w:firstLine="0"/>
-            </w:pPr>
-            <w:r>
-              <w:t>Prazo</w:t>
-            </w:r>
-            <w:r>
-              <w:t xml:space="preserve"> Estimado</w:t>
-            </w:r>
-          </w:p>
-        </w:tc>
-        <w:tc>
-          <w:tcPr>
-            <w:tcW w:w="8131" w:type="dxa"/>
-          </w:tcPr>
-          <w:p>
-            <w:pPr>
-              <w:ind w:firstLine="0"/>
             </w:pPr>
             <w:r>
               <w:t>Valor em minutos para o atendimento da demanda. Outras unidades de tempo deverão ser convertidas para minutos.</w:t>
@@ -2891,7 +2887,6 @@
         </w:tc>
       </w:tr>
     </w:tbl>
-    <w:p/>
     <w:p/>
     <w:p>
       <w:pPr>
@@ -3054,7 +3049,6 @@
         </w:tc>
       </w:tr>
     </w:tbl>
-    <w:p/>
     <w:p/>
     <w:p>
       <w:pPr>
@@ -3609,7 +3603,6 @@
         <w:pStyle w:val="Subttulo"/>
       </w:pPr>
       <w:r>
-        <w:lastRenderedPageBreak/>
         <w:t>Dados da Demanda</w:t>
       </w:r>
     </w:p>
@@ -3678,6 +3671,7 @@
               <w:ind w:firstLine="0"/>
             </w:pPr>
             <w:r>
+              <w:lastRenderedPageBreak/>
               <w:t>Atividade</w:t>
             </w:r>
           </w:p>
@@ -4136,7 +4130,6 @@
         </w:tc>
       </w:tr>
     </w:tbl>
-    <w:p/>
     <w:p/>
     <w:p>
       <w:pPr>
@@ -4441,6 +4434,25 @@
       </w:tr>
     </w:tbl>
     <w:p/>
+    <w:p>
+      <w:pPr>
+        <w:pStyle w:val="Subttulo"/>
+      </w:pPr>
+      <w:r>
+        <w:t>Critério para Aceite do Projeto</w:t>
+      </w:r>
+    </w:p>
+    <w:p>
+      <w:r>
+        <w:t>Para que o projeto seja considerado viável e uma primeira versão possa ser considerada pronta, todos os eventos/comandos (que representam os casos de uso mapeados) escritos em preto deverão ser implementados</w:t>
+      </w:r>
+      <w:r>
+        <w:t xml:space="preserve"> em forma de API Web</w:t>
+      </w:r>
+      <w:r>
+        <w:t>.</w:t>
+      </w:r>
+    </w:p>
     <w:sectPr>
       <w:pgSz w:w="11906" w:h="16838"/>
       <w:pgMar w:top="680" w:right="680" w:bottom="680" w:left="680" w:header="709" w:footer="709" w:gutter="0"/>

</xml_diff>